<commit_message>
Update Reference to EDIT5
</commit_message>
<xml_diff>
--- a/UROP/UROP EDIT5.docx
+++ b/UROP/UROP EDIT5.docx
@@ -5,6 +5,11 @@
     <w:sdt>
       <w:sdtPr>
         <w:rPr>
+          <w:rFonts w:asciiTheme="minorHAnsi" w:eastAsiaTheme="minorEastAsia" w:hAnsiTheme="minorHAnsi" w:cstheme="minorBidi"/>
+          <w:color w:val="auto"/>
+          <w:kern w:val="2"/>
+          <w:sz w:val="21"/>
+          <w:szCs w:val="22"/>
           <w:lang w:val="zh-CN"/>
         </w:rPr>
         <w:id w:val="-531040979"/>
@@ -15,13 +20,8 @@
       </w:sdtPr>
       <w:sdtEndPr>
         <w:rPr>
-          <w:rFonts w:asciiTheme="minorHAnsi" w:eastAsiaTheme="minorEastAsia" w:hAnsiTheme="minorHAnsi" w:cstheme="minorBidi"/>
           <w:b/>
           <w:bCs/>
-          <w:color w:val="auto"/>
-          <w:kern w:val="2"/>
-          <w:sz w:val="21"/>
-          <w:szCs w:val="22"/>
         </w:rPr>
       </w:sdtEndPr>
       <w:sdtContent>
@@ -70,7 +70,7 @@
             </w:rPr>
             <w:fldChar w:fldCharType="separate"/>
           </w:r>
-          <w:hyperlink w:anchor="_Toc528881960" w:history="1">
+          <w:hyperlink w:anchor="_Toc528916997" w:history="1">
             <w:r>
               <w:rPr>
                 <w:rStyle w:val="a9"/>
@@ -97,7 +97,7 @@
                 <w:noProof/>
                 <w:webHidden/>
               </w:rPr>
-              <w:instrText xml:space="preserve"> PAGEREF _Toc528881960 \h </w:instrText>
+              <w:instrText xml:space="preserve"> PAGEREF _Toc528916997 \h </w:instrText>
             </w:r>
             <w:r>
               <w:rPr>
@@ -138,7 +138,7 @@
               <w:noProof/>
             </w:rPr>
           </w:pPr>
-          <w:hyperlink w:anchor="_Toc528881961" w:history="1">
+          <w:hyperlink w:anchor="_Toc528916998" w:history="1">
             <w:r>
               <w:rPr>
                 <w:rStyle w:val="a9"/>
@@ -165,7 +165,7 @@
                 <w:noProof/>
                 <w:webHidden/>
               </w:rPr>
-              <w:instrText xml:space="preserve"> PAGEREF _Toc528881961 \h </w:instrText>
+              <w:instrText xml:space="preserve"> PAGEREF _Toc528916998 \h </w:instrText>
             </w:r>
             <w:r>
               <w:rPr>
@@ -206,7 +206,7 @@
               <w:noProof/>
             </w:rPr>
           </w:pPr>
-          <w:hyperlink w:anchor="_Toc528881962" w:history="1">
+          <w:hyperlink w:anchor="_Toc528916999" w:history="1">
             <w:r>
               <w:rPr>
                 <w:rStyle w:val="a9"/>
@@ -233,7 +233,7 @@
                 <w:noProof/>
                 <w:webHidden/>
               </w:rPr>
-              <w:instrText xml:space="preserve"> PAGEREF _Toc528881962 \h </w:instrText>
+              <w:instrText xml:space="preserve"> PAGEREF _Toc528916999 \h </w:instrText>
             </w:r>
             <w:r>
               <w:rPr>
@@ -274,7 +274,7 @@
               <w:noProof/>
             </w:rPr>
           </w:pPr>
-          <w:hyperlink w:anchor="_Toc528881963" w:history="1">
+          <w:hyperlink w:anchor="_Toc528917000" w:history="1">
             <w:r>
               <w:rPr>
                 <w:rStyle w:val="a9"/>
@@ -301,7 +301,7 @@
                 <w:noProof/>
                 <w:webHidden/>
               </w:rPr>
-              <w:instrText xml:space="preserve"> PAGEREF _Toc528881963 \h </w:instrText>
+              <w:instrText xml:space="preserve"> PAGEREF _Toc528917000 \h </w:instrText>
             </w:r>
             <w:r>
               <w:rPr>
@@ -342,7 +342,7 @@
               <w:noProof/>
             </w:rPr>
           </w:pPr>
-          <w:hyperlink w:anchor="_Toc528881964" w:history="1">
+          <w:hyperlink w:anchor="_Toc528917001" w:history="1">
             <w:r>
               <w:rPr>
                 <w:rStyle w:val="a9"/>
@@ -369,7 +369,7 @@
                 <w:noProof/>
                 <w:webHidden/>
               </w:rPr>
-              <w:instrText xml:space="preserve"> PAGEREF _Toc528881964 \h </w:instrText>
+              <w:instrText xml:space="preserve"> PAGEREF _Toc528917001 \h </w:instrText>
             </w:r>
             <w:r>
               <w:rPr>
@@ -411,7 +411,7 @@
               <w:noProof/>
             </w:rPr>
           </w:pPr>
-          <w:hyperlink w:anchor="_Toc528881965" w:history="1">
+          <w:hyperlink w:anchor="_Toc528917002" w:history="1">
             <w:r>
               <w:rPr>
                 <w:rStyle w:val="a9"/>
@@ -451,7 +451,7 @@
                 <w:noProof/>
                 <w:webHidden/>
               </w:rPr>
-              <w:instrText xml:space="preserve"> PAGEREF _Toc528881965 \h </w:instrText>
+              <w:instrText xml:space="preserve"> PAGEREF _Toc528917002 \h </w:instrText>
             </w:r>
             <w:r>
               <w:rPr>
@@ -493,7 +493,7 @@
               <w:noProof/>
             </w:rPr>
           </w:pPr>
-          <w:hyperlink w:anchor="_Toc528881966" w:history="1">
+          <w:hyperlink w:anchor="_Toc528917003" w:history="1">
             <w:r>
               <w:rPr>
                 <w:rStyle w:val="a9"/>
@@ -533,7 +533,7 @@
                 <w:noProof/>
                 <w:webHidden/>
               </w:rPr>
-              <w:instrText xml:space="preserve"> PAGEREF _Toc528881966 \h </w:instrText>
+              <w:instrText xml:space="preserve"> PAGEREF _Toc528917003 \h </w:instrText>
             </w:r>
             <w:r>
               <w:rPr>
@@ -575,7 +575,7 @@
               <w:noProof/>
             </w:rPr>
           </w:pPr>
-          <w:hyperlink w:anchor="_Toc528881967" w:history="1">
+          <w:hyperlink w:anchor="_Toc528917004" w:history="1">
             <w:r>
               <w:rPr>
                 <w:rStyle w:val="a9"/>
@@ -615,7 +615,7 @@
                 <w:noProof/>
                 <w:webHidden/>
               </w:rPr>
-              <w:instrText xml:space="preserve"> PAGEREF _Toc528881967 \h </w:instrText>
+              <w:instrText xml:space="preserve"> PAGEREF _Toc528917004 \h </w:instrText>
             </w:r>
             <w:r>
               <w:rPr>
@@ -657,7 +657,7 @@
               <w:noProof/>
             </w:rPr>
           </w:pPr>
-          <w:hyperlink w:anchor="_Toc528881968" w:history="1">
+          <w:hyperlink w:anchor="_Toc528917005" w:history="1">
             <w:r>
               <w:rPr>
                 <w:rStyle w:val="a9"/>
@@ -697,7 +697,7 @@
                 <w:noProof/>
                 <w:webHidden/>
               </w:rPr>
-              <w:instrText xml:space="preserve"> PAGEREF _Toc528881968 \h </w:instrText>
+              <w:instrText xml:space="preserve"> PAGEREF _Toc528917005 \h </w:instrText>
             </w:r>
             <w:r>
               <w:rPr>
@@ -738,7 +738,7 @@
               <w:noProof/>
             </w:rPr>
           </w:pPr>
-          <w:hyperlink w:anchor="_Toc528881969" w:history="1">
+          <w:hyperlink w:anchor="_Toc528917006" w:history="1">
             <w:r>
               <w:rPr>
                 <w:rStyle w:val="a9"/>
@@ -765,7 +765,7 @@
                 <w:noProof/>
                 <w:webHidden/>
               </w:rPr>
-              <w:instrText xml:space="preserve"> PAGEREF _Toc528881969 \h </w:instrText>
+              <w:instrText xml:space="preserve"> PAGEREF _Toc528917006 \h </w:instrText>
             </w:r>
             <w:r>
               <w:rPr>
@@ -807,7 +807,7 @@
               <w:noProof/>
             </w:rPr>
           </w:pPr>
-          <w:hyperlink w:anchor="_Toc528881970" w:history="1">
+          <w:hyperlink w:anchor="_Toc528917007" w:history="1">
             <w:r>
               <w:rPr>
                 <w:rStyle w:val="a9"/>
@@ -847,7 +847,7 @@
                 <w:noProof/>
                 <w:webHidden/>
               </w:rPr>
-              <w:instrText xml:space="preserve"> PAGEREF _Toc528881970 \h </w:instrText>
+              <w:instrText xml:space="preserve"> PAGEREF _Toc528917007 \h </w:instrText>
             </w:r>
             <w:r>
               <w:rPr>
@@ -889,7 +889,7 @@
               <w:noProof/>
             </w:rPr>
           </w:pPr>
-          <w:hyperlink w:anchor="_Toc528881971" w:history="1">
+          <w:hyperlink w:anchor="_Toc528917008" w:history="1">
             <w:r>
               <w:rPr>
                 <w:rStyle w:val="a9"/>
@@ -929,7 +929,7 @@
                 <w:noProof/>
                 <w:webHidden/>
               </w:rPr>
-              <w:instrText xml:space="preserve"> PAGEREF _Toc528881971 \h </w:instrText>
+              <w:instrText xml:space="preserve"> PAGEREF _Toc528917008 \h </w:instrText>
             </w:r>
             <w:r>
               <w:rPr>
@@ -971,7 +971,7 @@
               <w:noProof/>
             </w:rPr>
           </w:pPr>
-          <w:hyperlink w:anchor="_Toc528881972" w:history="1">
+          <w:hyperlink w:anchor="_Toc528917009" w:history="1">
             <w:r>
               <w:rPr>
                 <w:rStyle w:val="a9"/>
@@ -1011,7 +1011,7 @@
                 <w:noProof/>
                 <w:webHidden/>
               </w:rPr>
-              <w:instrText xml:space="preserve"> PAGEREF _Toc528881972 \h </w:instrText>
+              <w:instrText xml:space="preserve"> PAGEREF _Toc528917009 \h </w:instrText>
             </w:r>
             <w:r>
               <w:rPr>
@@ -1053,7 +1053,7 @@
               <w:noProof/>
             </w:rPr>
           </w:pPr>
-          <w:hyperlink w:anchor="_Toc528881973" w:history="1">
+          <w:hyperlink w:anchor="_Toc528917010" w:history="1">
             <w:r>
               <w:rPr>
                 <w:rStyle w:val="a9"/>
@@ -1093,7 +1093,7 @@
                 <w:noProof/>
                 <w:webHidden/>
               </w:rPr>
-              <w:instrText xml:space="preserve"> PAGEREF _Toc528881973 \h </w:instrText>
+              <w:instrText xml:space="preserve"> PAGEREF _Toc528917010 \h </w:instrText>
             </w:r>
             <w:r>
               <w:rPr>
@@ -1135,7 +1135,7 @@
               <w:noProof/>
             </w:rPr>
           </w:pPr>
-          <w:hyperlink w:anchor="_Toc528881974" w:history="1">
+          <w:hyperlink w:anchor="_Toc528917011" w:history="1">
             <w:r>
               <w:rPr>
                 <w:rStyle w:val="a9"/>
@@ -1175,7 +1175,7 @@
                 <w:noProof/>
                 <w:webHidden/>
               </w:rPr>
-              <w:instrText xml:space="preserve"> PAGEREF _Toc528881974 \h </w:instrText>
+              <w:instrText xml:space="preserve"> PAGEREF _Toc528917011 \h </w:instrText>
             </w:r>
             <w:r>
               <w:rPr>
@@ -1217,7 +1217,7 @@
               <w:noProof/>
             </w:rPr>
           </w:pPr>
-          <w:hyperlink w:anchor="_Toc528881975" w:history="1">
+          <w:hyperlink w:anchor="_Toc528917012" w:history="1">
             <w:r>
               <w:rPr>
                 <w:rStyle w:val="a9"/>
@@ -1257,7 +1257,7 @@
                 <w:noProof/>
                 <w:webHidden/>
               </w:rPr>
-              <w:instrText xml:space="preserve"> PAGEREF _Toc528881975 \h </w:instrText>
+              <w:instrText xml:space="preserve"> PAGEREF _Toc528917012 \h </w:instrText>
             </w:r>
             <w:r>
               <w:rPr>
@@ -1299,7 +1299,7 @@
               <w:noProof/>
             </w:rPr>
           </w:pPr>
-          <w:hyperlink w:anchor="_Toc528881976" w:history="1">
+          <w:hyperlink w:anchor="_Toc528917013" w:history="1">
             <w:r>
               <w:rPr>
                 <w:rStyle w:val="a9"/>
@@ -1339,7 +1339,7 @@
                 <w:noProof/>
                 <w:webHidden/>
               </w:rPr>
-              <w:instrText xml:space="preserve"> PAGEREF _Toc528881976 \h </w:instrText>
+              <w:instrText xml:space="preserve"> PAGEREF _Toc528917013 \h </w:instrText>
             </w:r>
             <w:r>
               <w:rPr>
@@ -1381,7 +1381,7 @@
               <w:noProof/>
             </w:rPr>
           </w:pPr>
-          <w:hyperlink w:anchor="_Toc528881977" w:history="1">
+          <w:hyperlink w:anchor="_Toc528917014" w:history="1">
             <w:r>
               <w:rPr>
                 <w:rStyle w:val="a9"/>
@@ -1421,7 +1421,7 @@
                 <w:noProof/>
                 <w:webHidden/>
               </w:rPr>
-              <w:instrText xml:space="preserve"> PAGEREF _Toc528881977 \h </w:instrText>
+              <w:instrText xml:space="preserve"> PAGEREF _Toc528917014 \h </w:instrText>
             </w:r>
             <w:r>
               <w:rPr>
@@ -1463,7 +1463,7 @@
               <w:noProof/>
             </w:rPr>
           </w:pPr>
-          <w:hyperlink w:anchor="_Toc528881978" w:history="1">
+          <w:hyperlink w:anchor="_Toc528917015" w:history="1">
             <w:r>
               <w:rPr>
                 <w:rStyle w:val="a9"/>
@@ -1503,7 +1503,7 @@
                 <w:noProof/>
                 <w:webHidden/>
               </w:rPr>
-              <w:instrText xml:space="preserve"> PAGEREF _Toc528881978 \h </w:instrText>
+              <w:instrText xml:space="preserve"> PAGEREF _Toc528917015 \h </w:instrText>
             </w:r>
             <w:r>
               <w:rPr>
@@ -1545,7 +1545,7 @@
               <w:noProof/>
             </w:rPr>
           </w:pPr>
-          <w:hyperlink w:anchor="_Toc528881979" w:history="1">
+          <w:hyperlink w:anchor="_Toc528917016" w:history="1">
             <w:r>
               <w:rPr>
                 <w:rStyle w:val="a9"/>
@@ -1585,7 +1585,7 @@
                 <w:noProof/>
                 <w:webHidden/>
               </w:rPr>
-              <w:instrText xml:space="preserve"> PAGEREF _Toc528881979 \h </w:instrText>
+              <w:instrText xml:space="preserve"> PAGEREF _Toc528917016 \h </w:instrText>
             </w:r>
             <w:r>
               <w:rPr>
@@ -1627,7 +1627,7 @@
               <w:noProof/>
             </w:rPr>
           </w:pPr>
-          <w:hyperlink w:anchor="_Toc528881980" w:history="1">
+          <w:hyperlink w:anchor="_Toc528917017" w:history="1">
             <w:r>
               <w:rPr>
                 <w:rStyle w:val="a9"/>
@@ -1667,7 +1667,7 @@
                 <w:noProof/>
                 <w:webHidden/>
               </w:rPr>
-              <w:instrText xml:space="preserve"> PAGEREF _Toc528881980 \h </w:instrText>
+              <w:instrText xml:space="preserve"> PAGEREF _Toc528917017 \h </w:instrText>
             </w:r>
             <w:r>
               <w:rPr>
@@ -1709,7 +1709,7 @@
               <w:noProof/>
             </w:rPr>
           </w:pPr>
-          <w:hyperlink w:anchor="_Toc528881981" w:history="1">
+          <w:hyperlink w:anchor="_Toc528917018" w:history="1">
             <w:r>
               <w:rPr>
                 <w:rStyle w:val="a9"/>
@@ -1749,7 +1749,7 @@
                 <w:noProof/>
                 <w:webHidden/>
               </w:rPr>
-              <w:instrText xml:space="preserve"> PAGEREF _Toc528881981 \h </w:instrText>
+              <w:instrText xml:space="preserve"> PAGEREF _Toc528917018 \h </w:instrText>
             </w:r>
             <w:r>
               <w:rPr>
@@ -1791,7 +1791,7 @@
               <w:noProof/>
             </w:rPr>
           </w:pPr>
-          <w:hyperlink w:anchor="_Toc528881982" w:history="1">
+          <w:hyperlink w:anchor="_Toc528917019" w:history="1">
             <w:r>
               <w:rPr>
                 <w:rStyle w:val="a9"/>
@@ -1831,7 +1831,7 @@
                 <w:noProof/>
                 <w:webHidden/>
               </w:rPr>
-              <w:instrText xml:space="preserve"> PAGEREF _Toc528881982 \h </w:instrText>
+              <w:instrText xml:space="preserve"> PAGEREF _Toc528917019 \h </w:instrText>
             </w:r>
             <w:r>
               <w:rPr>
@@ -1873,7 +1873,7 @@
               <w:noProof/>
             </w:rPr>
           </w:pPr>
-          <w:hyperlink w:anchor="_Toc528881983" w:history="1">
+          <w:hyperlink w:anchor="_Toc528917020" w:history="1">
             <w:r>
               <w:rPr>
                 <w:rStyle w:val="a9"/>
@@ -1913,7 +1913,7 @@
                 <w:noProof/>
                 <w:webHidden/>
               </w:rPr>
-              <w:instrText xml:space="preserve"> PAGEREF _Toc528881983 \h </w:instrText>
+              <w:instrText xml:space="preserve"> PAGEREF _Toc528917020 \h </w:instrText>
             </w:r>
             <w:r>
               <w:rPr>
@@ -1955,7 +1955,7 @@
               <w:noProof/>
             </w:rPr>
           </w:pPr>
-          <w:hyperlink w:anchor="_Toc528881984" w:history="1">
+          <w:hyperlink w:anchor="_Toc528917021" w:history="1">
             <w:r>
               <w:rPr>
                 <w:rStyle w:val="a9"/>
@@ -1995,7 +1995,7 @@
                 <w:noProof/>
                 <w:webHidden/>
               </w:rPr>
-              <w:instrText xml:space="preserve"> PAGEREF _Toc528881984 \h </w:instrText>
+              <w:instrText xml:space="preserve"> PAGEREF _Toc528917021 \h </w:instrText>
             </w:r>
             <w:r>
               <w:rPr>
@@ -2037,7 +2037,7 @@
               <w:noProof/>
             </w:rPr>
           </w:pPr>
-          <w:hyperlink w:anchor="_Toc528881985" w:history="1">
+          <w:hyperlink w:anchor="_Toc528917022" w:history="1">
             <w:r>
               <w:rPr>
                 <w:rStyle w:val="a9"/>
@@ -2077,7 +2077,7 @@
                 <w:noProof/>
                 <w:webHidden/>
               </w:rPr>
-              <w:instrText xml:space="preserve"> PAGEREF _Toc528881985 \h </w:instrText>
+              <w:instrText xml:space="preserve"> PAGEREF _Toc528917022 \h </w:instrText>
             </w:r>
             <w:r>
               <w:rPr>
@@ -2118,13 +2118,13 @@
               <w:noProof/>
             </w:rPr>
           </w:pPr>
-          <w:hyperlink w:anchor="_Toc528881986" w:history="1">
+          <w:hyperlink w:anchor="_Toc528917023" w:history="1">
             <w:r>
               <w:rPr>
                 <w:rStyle w:val="a9"/>
                 <w:noProof/>
               </w:rPr>
-              <w:t>Budget:</w:t>
+              <w:t>Budget</w:t>
             </w:r>
             <w:r>
               <w:rPr>
@@ -2145,7 +2145,7 @@
                 <w:noProof/>
                 <w:webHidden/>
               </w:rPr>
-              <w:instrText xml:space="preserve"> PAGEREF _Toc528881986 \h </w:instrText>
+              <w:instrText xml:space="preserve"> PAGEREF _Toc528917023 \h </w:instrText>
             </w:r>
             <w:r>
               <w:rPr>
@@ -2165,7 +2165,7 @@
                 <w:noProof/>
                 <w:webHidden/>
               </w:rPr>
-              <w:t>8</w:t>
+              <w:t>7</w:t>
             </w:r>
             <w:r>
               <w:rPr>
@@ -2186,7 +2186,7 @@
               <w:noProof/>
             </w:rPr>
           </w:pPr>
-          <w:hyperlink w:anchor="_Toc528881987" w:history="1">
+          <w:hyperlink w:anchor="_Toc528917024" w:history="1">
             <w:r>
               <w:rPr>
                 <w:rStyle w:val="a9"/>
@@ -2213,7 +2213,7 @@
                 <w:noProof/>
                 <w:webHidden/>
               </w:rPr>
-              <w:instrText xml:space="preserve"> PAGEREF _Toc528881987 \h </w:instrText>
+              <w:instrText xml:space="preserve"> PAGEREF _Toc528917024 \h </w:instrText>
             </w:r>
             <w:r>
               <w:rPr>
@@ -2233,7 +2233,7 @@
                 <w:noProof/>
                 <w:webHidden/>
               </w:rPr>
-              <w:t>9</w:t>
+              <w:t>8</w:t>
             </w:r>
             <w:r>
               <w:rPr>
@@ -2254,7 +2254,7 @@
               <w:noProof/>
             </w:rPr>
           </w:pPr>
-          <w:hyperlink w:anchor="_Toc528881988" w:history="1">
+          <w:hyperlink w:anchor="_Toc528917025" w:history="1">
             <w:r>
               <w:rPr>
                 <w:rStyle w:val="a9"/>
@@ -2281,7 +2281,7 @@
                 <w:noProof/>
                 <w:webHidden/>
               </w:rPr>
-              <w:instrText xml:space="preserve"> PAGEREF _Toc528881988 \h </w:instrText>
+              <w:instrText xml:space="preserve"> PAGEREF _Toc528917025 \h </w:instrText>
             </w:r>
             <w:r>
               <w:rPr>
@@ -2301,7 +2301,7 @@
                 <w:noProof/>
                 <w:webHidden/>
               </w:rPr>
-              <w:t>10</w:t>
+              <w:t>9</w:t>
             </w:r>
             <w:r>
               <w:rPr>
@@ -2314,7 +2314,7 @@
         </w:p>
         <w:p>
           <w:pPr>
-            <w:pStyle w:val="TOC2"/>
+            <w:pStyle w:val="TOC1"/>
             <w:tabs>
               <w:tab w:val="right" w:leader="dot" w:pos="8296"/>
             </w:tabs>
@@ -2322,10 +2322,11 @@
               <w:noProof/>
             </w:rPr>
           </w:pPr>
-          <w:hyperlink w:anchor="_Toc528881989" w:history="1">
+          <w:hyperlink w:anchor="_Toc528917026" w:history="1">
             <w:r>
               <w:rPr>
                 <w:rStyle w:val="a9"/>
+                <w:rFonts w:asciiTheme="majorHAnsi" w:eastAsiaTheme="majorEastAsia" w:hAnsiTheme="majorHAnsi" w:cstheme="majorBidi"/>
                 <w:noProof/>
               </w:rPr>
               <w:t>References</w:t>
@@ -2349,7 +2350,7 @@
                 <w:noProof/>
                 <w:webHidden/>
               </w:rPr>
-              <w:instrText xml:space="preserve"> PAGEREF _Toc528881989 \h </w:instrText>
+              <w:instrText xml:space="preserve"> PAGEREF _Toc528917026 \h </w:instrText>
             </w:r>
             <w:r>
               <w:rPr>
@@ -2406,11 +2407,8 @@
     <w:p>
       <w:pPr>
         <w:pStyle w:val="2"/>
-        <w:rPr>
-          <w:rFonts w:hint="eastAsia"/>
-        </w:rPr>
-      </w:pPr>
-      <w:bookmarkStart w:id="0" w:name="_Toc528881960"/>
+      </w:pPr>
+      <w:bookmarkStart w:id="0" w:name="_Toc528916997"/>
       <w:r>
         <w:rPr>
           <w:rFonts w:hint="eastAsia"/>
@@ -2441,11 +2439,6 @@
     </w:p>
     <w:p/>
     <w:p>
-      <w:pPr>
-        <w:rPr>
-          <w:rFonts w:hint="eastAsia"/>
-        </w:rPr>
-      </w:pPr>
       <w:r>
         <w:t>As drones is more widely used nowadays, it has become a very useful tool for entertainment, photographing, and monitoring. However, it has never been used in providing immediate medical service. Drones have great flexibility and can travel a distance of half a kilometer in a few minutes. When an urgent medical situation occurs, a drone can reach the scene and carry a moderate amount of medical supplies in a few minutes. Meanwhile, an ambulance may take 15-20 minutes to reach the scene and provide help. There is a huge potential for drones to help dealing with simple but urgent medical situation like heart attack, asthma, epilepsy. When facing a complex medical situation, drones are not capable of delivering better help than ambulances do, but in other cases, drones can provide more instant service than ambulances do, which may be crucial in saving peoples life. Instead of replacing the current ambulances distribution system, we plan to build a medical drone system that aims to be a supplement to the ambulances distribution system, which can remarkably reduce the workload of system and provide more effective service. The system is great for places like schools, park, shops malls and can provide medical supply (mainly medicines) for medical situations including heart attack, asthma, epilepsy, etc.</w:t>
       </w:r>
@@ -2454,7 +2447,7 @@
       <w:pPr>
         <w:pStyle w:val="2"/>
       </w:pPr>
-      <w:bookmarkStart w:id="1" w:name="_Toc528881961"/>
+      <w:bookmarkStart w:id="1" w:name="_Toc528916998"/>
       <w:r>
         <w:rPr>
           <w:rFonts w:hint="eastAsia"/>
@@ -2467,11 +2460,6 @@
       <w:bookmarkEnd w:id="1"/>
     </w:p>
     <w:p>
-      <w:pPr>
-        <w:rPr>
-          <w:rFonts w:hint="eastAsia"/>
-        </w:rPr>
-      </w:pPr>
       <w:r>
         <w:rPr>
           <w:rFonts w:hint="eastAsia"/>
@@ -2486,7 +2474,7 @@
       <w:pPr>
         <w:pStyle w:val="2"/>
       </w:pPr>
-      <w:bookmarkStart w:id="2" w:name="_Toc528881962"/>
+      <w:bookmarkStart w:id="2" w:name="_Toc528916999"/>
       <w:r>
         <w:rPr>
           <w:rFonts w:hint="eastAsia"/>
@@ -2512,18 +2500,12 @@
     <w:p/>
     <w:p/>
     <w:p/>
-    <w:p>
-      <w:pPr>
-        <w:rPr>
-          <w:rFonts w:hint="eastAsia"/>
-        </w:rPr>
-      </w:pPr>
-    </w:p>
+    <w:p/>
     <w:p>
       <w:pPr>
         <w:pStyle w:val="2"/>
       </w:pPr>
-      <w:bookmarkStart w:id="3" w:name="_Toc528881963"/>
+      <w:bookmarkStart w:id="3" w:name="_Toc528917000"/>
       <w:r>
         <w:rPr>
           <w:rFonts w:hint="eastAsia"/>
@@ -2541,7 +2523,7 @@
         <w:pStyle w:val="ac"/>
         <w:outlineLvl w:val="1"/>
       </w:pPr>
-      <w:bookmarkStart w:id="4" w:name="_Toc528881964"/>
+      <w:bookmarkStart w:id="4" w:name="_Toc528917001"/>
       <w:r>
         <w:rPr>
           <w:rFonts w:hint="eastAsia"/>
@@ -2748,7 +2730,7 @@
         <w:ind w:firstLineChars="0"/>
         <w:outlineLvl w:val="2"/>
       </w:pPr>
-      <w:bookmarkStart w:id="5" w:name="_Toc528881965"/>
+      <w:bookmarkStart w:id="5" w:name="_Toc528917002"/>
       <w:r>
         <w:rPr>
           <w:rFonts w:hint="eastAsia"/>
@@ -2776,7 +2758,7 @@
         <w:ind w:firstLineChars="0"/>
         <w:outlineLvl w:val="2"/>
       </w:pPr>
-      <w:bookmarkStart w:id="6" w:name="_Toc528881966"/>
+      <w:bookmarkStart w:id="6" w:name="_Toc528917003"/>
       <w:r>
         <w:t>A</w:t>
       </w:r>
@@ -2795,7 +2777,7 @@
         <w:ind w:firstLineChars="0"/>
         <w:outlineLvl w:val="2"/>
       </w:pPr>
-      <w:bookmarkStart w:id="7" w:name="_Toc528881967"/>
+      <w:bookmarkStart w:id="7" w:name="_Toc528917004"/>
       <w:r>
         <w:t>A</w:t>
       </w:r>
@@ -2814,7 +2796,7 @@
         <w:ind w:firstLineChars="0"/>
         <w:outlineLvl w:val="2"/>
       </w:pPr>
-      <w:bookmarkStart w:id="8" w:name="_Toc528881968"/>
+      <w:bookmarkStart w:id="8" w:name="_Toc528917005"/>
       <w:r>
         <w:t>Computer Vision</w:t>
       </w:r>
@@ -2840,13 +2822,7 @@
     <w:p/>
     <w:p/>
     <w:p/>
-    <w:p>
-      <w:pPr>
-        <w:rPr>
-          <w:rFonts w:hint="eastAsia"/>
-        </w:rPr>
-      </w:pPr>
-    </w:p>
+    <w:p/>
     <w:p>
       <w:pPr>
         <w:pStyle w:val="ac"/>
@@ -2928,7 +2904,7 @@
       <w:pPr>
         <w:pStyle w:val="2"/>
       </w:pPr>
-      <w:bookmarkStart w:id="9" w:name="_Toc528881969"/>
+      <w:bookmarkStart w:id="9" w:name="_Toc528917006"/>
       <w:r>
         <w:lastRenderedPageBreak/>
         <w:t>Responsibilities</w:t>
@@ -2945,7 +2921,7 @@
         <w:ind w:firstLineChars="0"/>
         <w:outlineLvl w:val="1"/>
       </w:pPr>
-      <w:bookmarkStart w:id="10" w:name="_Toc528881970"/>
+      <w:bookmarkStart w:id="10" w:name="_Toc528917007"/>
       <w:r>
         <w:rPr>
           <w:rFonts w:hint="eastAsia"/>
@@ -2967,7 +2943,7 @@
         <w:ind w:firstLineChars="0"/>
         <w:outlineLvl w:val="2"/>
       </w:pPr>
-      <w:bookmarkStart w:id="11" w:name="_Toc528881971"/>
+      <w:bookmarkStart w:id="11" w:name="_Toc528917008"/>
       <w:r>
         <w:rPr>
           <w:rFonts w:hint="eastAsia"/>
@@ -3013,7 +2989,7 @@
         <w:ind w:firstLineChars="0"/>
         <w:outlineLvl w:val="2"/>
       </w:pPr>
-      <w:bookmarkStart w:id="12" w:name="_Toc528881972"/>
+      <w:bookmarkStart w:id="12" w:name="_Toc528917009"/>
       <w:r>
         <w:rPr>
           <w:rFonts w:hint="eastAsia"/>
@@ -3092,7 +3068,7 @@
         <w:ind w:firstLineChars="0"/>
         <w:outlineLvl w:val="1"/>
       </w:pPr>
-      <w:bookmarkStart w:id="13" w:name="_Toc528881973"/>
+      <w:bookmarkStart w:id="13" w:name="_Toc528917010"/>
       <w:r>
         <w:rPr>
           <w:rFonts w:hint="eastAsia"/>
@@ -3218,7 +3194,7 @@
         <w:ind w:firstLineChars="0"/>
         <w:outlineLvl w:val="1"/>
       </w:pPr>
-      <w:bookmarkStart w:id="14" w:name="_Toc528881974"/>
+      <w:bookmarkStart w:id="14" w:name="_Toc528917011"/>
       <w:r>
         <w:rPr>
           <w:rFonts w:hint="eastAsia"/>
@@ -3240,7 +3216,7 @@
         <w:ind w:firstLineChars="0"/>
         <w:outlineLvl w:val="2"/>
       </w:pPr>
-      <w:bookmarkStart w:id="15" w:name="_Toc528881975"/>
+      <w:bookmarkStart w:id="15" w:name="_Toc528917012"/>
       <w:r>
         <w:rPr>
           <w:rFonts w:hint="eastAsia"/>
@@ -3278,6 +3254,35 @@
       <w:r>
         <w:t>DJI is the world's leader in commercial and civilian drone industry, accounting for over 70% of the drone market.</w:t>
       </w:r>
+      <w:r>
+        <w:t xml:space="preserve"> </w:t>
+      </w:r>
+      <w:sdt>
+        <w:sdtPr>
+          <w:id w:val="-1248105512"/>
+          <w:citation/>
+        </w:sdtPr>
+        <w:sdtContent>
+          <w:r>
+            <w:fldChar w:fldCharType="begin"/>
+          </w:r>
+          <w:r>
+            <w:instrText xml:space="preserve">CITATION Wiki \l 1033 </w:instrText>
+          </w:r>
+          <w:r>
+            <w:fldChar w:fldCharType="separate"/>
+          </w:r>
+          <w:r>
+            <w:rPr>
+              <w:noProof/>
+            </w:rPr>
+            <w:t>(Wikipedia, 2018)</w:t>
+          </w:r>
+          <w:r>
+            <w:fldChar w:fldCharType="end"/>
+          </w:r>
+        </w:sdtContent>
+      </w:sdt>
       <w:r>
         <w:t xml:space="preserve"> </w:t>
       </w:r>
@@ -3361,7 +3366,7 @@
         <w:ind w:firstLineChars="0"/>
         <w:outlineLvl w:val="2"/>
       </w:pPr>
-      <w:bookmarkStart w:id="16" w:name="_Toc528881976"/>
+      <w:bookmarkStart w:id="16" w:name="_Toc528917013"/>
       <w:r>
         <w:rPr>
           <w:rFonts w:hint="eastAsia"/>
@@ -3377,6 +3382,9 @@
       <w:pPr>
         <w:pStyle w:val="a3"/>
         <w:ind w:left="840" w:firstLineChars="0" w:firstLine="0"/>
+        <w:rPr>
+          <w:rFonts w:hint="eastAsia"/>
+        </w:rPr>
       </w:pPr>
       <w:r>
         <w:rPr>
@@ -3396,12 +3404,6 @@
       <w:r>
         <w:t>.</w:t>
       </w:r>
-    </w:p>
-    <w:p>
-      <w:pPr>
-        <w:pStyle w:val="a3"/>
-        <w:ind w:left="840" w:firstLineChars="0" w:firstLine="0"/>
-      </w:pPr>
     </w:p>
     <w:p>
       <w:pPr>
@@ -3581,7 +3583,7 @@
         <w:ind w:firstLineChars="0"/>
         <w:outlineLvl w:val="2"/>
       </w:pPr>
-      <w:bookmarkStart w:id="17" w:name="_Toc528881977"/>
+      <w:bookmarkStart w:id="17" w:name="_Toc528917014"/>
       <w:r>
         <w:rPr>
           <w:rFonts w:hint="eastAsia"/>
@@ -3688,6 +3690,32 @@
       <w:r>
         <w:t>.</w:t>
       </w:r>
+      <w:sdt>
+        <w:sdtPr>
+          <w:id w:val="-937594098"/>
+          <w:citation/>
+        </w:sdtPr>
+        <w:sdtContent>
+          <w:r>
+            <w:fldChar w:fldCharType="begin"/>
+          </w:r>
+          <w:r>
+            <w:instrText xml:space="preserve"> CITATION DJI18 \l 1033 </w:instrText>
+          </w:r>
+          <w:r>
+            <w:fldChar w:fldCharType="separate"/>
+          </w:r>
+          <w:r>
+            <w:rPr>
+              <w:noProof/>
+            </w:rPr>
+            <w:t xml:space="preserve"> (DJI Company, 2018)</w:t>
+          </w:r>
+          <w:r>
+            <w:fldChar w:fldCharType="end"/>
+          </w:r>
+        </w:sdtContent>
+      </w:sdt>
     </w:p>
     <w:p>
       <w:pPr>
@@ -3697,34 +3725,40 @@
         <w:rPr>
           <w:rFonts w:hint="eastAsia"/>
         </w:rPr>
+        <w:t>We will develop our application base</w:t>
+      </w:r>
+      <w:r>
+        <w:t xml:space="preserve"> </w:t>
+      </w:r>
+      <w:r>
+        <w:rPr>
+          <w:rFonts w:hint="eastAsia"/>
+        </w:rPr>
+        <w:t xml:space="preserve">on the </w:t>
+      </w:r>
+      <w:proofErr w:type="spellStart"/>
+      <w:r>
+        <w:rPr>
+          <w:rFonts w:hint="eastAsia"/>
+        </w:rPr>
+        <w:t>MobileSDK</w:t>
+      </w:r>
+      <w:proofErr w:type="spellEnd"/>
+      <w:r>
+        <w:t xml:space="preserve"> </w:t>
+      </w:r>
+      <w:r>
+        <w:rPr>
+          <w:rFonts w:hint="eastAsia"/>
+        </w:rPr>
+        <w:t xml:space="preserve">and integrate other </w:t>
+      </w:r>
+      <w:r>
+        <w:rPr>
+          <w:rFonts w:hint="eastAsia"/>
+        </w:rPr>
         <w:lastRenderedPageBreak/>
-        <w:t>We will develop our application base</w:t>
-      </w:r>
-      <w:r>
-        <w:t xml:space="preserve"> </w:t>
-      </w:r>
-      <w:r>
-        <w:rPr>
-          <w:rFonts w:hint="eastAsia"/>
-        </w:rPr>
-        <w:t xml:space="preserve">on the </w:t>
-      </w:r>
-      <w:proofErr w:type="spellStart"/>
-      <w:r>
-        <w:rPr>
-          <w:rFonts w:hint="eastAsia"/>
-        </w:rPr>
-        <w:t>MobileSDK</w:t>
-      </w:r>
-      <w:proofErr w:type="spellEnd"/>
-      <w:r>
-        <w:t xml:space="preserve"> </w:t>
-      </w:r>
-      <w:r>
-        <w:rPr>
-          <w:rFonts w:hint="eastAsia"/>
-        </w:rPr>
-        <w:t>and integrate other necessary functionalities</w:t>
+        <w:t>necessary functionalities</w:t>
       </w:r>
       <w:r>
         <w:t>.</w:t>
@@ -3741,7 +3775,7 @@
         <w:ind w:firstLineChars="0"/>
         <w:outlineLvl w:val="1"/>
       </w:pPr>
-      <w:bookmarkStart w:id="18" w:name="_Toc528881978"/>
+      <w:bookmarkStart w:id="18" w:name="_Toc528917015"/>
       <w:r>
         <w:rPr>
           <w:rFonts w:hint="eastAsia"/>
@@ -3763,7 +3797,7 @@
         <w:ind w:firstLineChars="0"/>
         <w:outlineLvl w:val="2"/>
       </w:pPr>
-      <w:bookmarkStart w:id="19" w:name="_Toc528881979"/>
+      <w:bookmarkStart w:id="19" w:name="_Toc528917016"/>
       <w:r>
         <w:t>Goals</w:t>
       </w:r>
@@ -4101,7 +4135,7 @@
         <w:ind w:firstLineChars="0"/>
         <w:outlineLvl w:val="2"/>
       </w:pPr>
-      <w:bookmarkStart w:id="20" w:name="_Toc528881980"/>
+      <w:bookmarkStart w:id="20" w:name="_Toc528917017"/>
       <w:r>
         <w:rPr>
           <w:rFonts w:hint="eastAsia"/>
@@ -4143,7 +4177,10 @@
         <w:t xml:space="preserve">is a deep Object Detection model with </w:t>
       </w:r>
       <w:r>
-        <w:t>the highest processing speed and a</w:t>
+        <w:t>a high</w:t>
+      </w:r>
+      <w:r>
+        <w:t xml:space="preserve"> processing speed and a</w:t>
       </w:r>
       <w:r>
         <w:rPr>
@@ -4154,36 +4191,64 @@
       <w:r>
         <w:t xml:space="preserve">accuracy. </w:t>
       </w:r>
-      <w:r>
-        <w:rPr>
-          <w:rFonts w:hint="eastAsia"/>
-        </w:rPr>
-        <w:t>Tiny</w:t>
-      </w:r>
-      <w:r>
-        <w:t xml:space="preserve">YOLOv3 can </w:t>
-      </w:r>
-      <w:r>
-        <w:rPr>
-          <w:rFonts w:hint="eastAsia"/>
-        </w:rPr>
-        <w:t xml:space="preserve">provide a processing rate at </w:t>
-      </w:r>
-      <w:r>
-        <w:t xml:space="preserve">30 </w:t>
-      </w:r>
-      <w:r>
-        <w:rPr>
-          <w:rFonts w:hint="eastAsia"/>
-        </w:rPr>
-        <w:t xml:space="preserve">FPS on </w:t>
-      </w:r>
-      <w:r>
-        <w:t>FPGA+DV500/DV700 AI accelerator</w:t>
-      </w:r>
-      <w:r>
-        <w:t>.</w:t>
-      </w:r>
+      <w:sdt>
+        <w:sdtPr>
+          <w:id w:val="-441534777"/>
+          <w:citation/>
+        </w:sdtPr>
+        <w:sdtContent>
+          <w:r>
+            <w:fldChar w:fldCharType="begin"/>
+          </w:r>
+          <w:r>
+            <w:instrText xml:space="preserve"> CITATION Yolo \l 1033 </w:instrText>
+          </w:r>
+          <w:r>
+            <w:fldChar w:fldCharType="separate"/>
+          </w:r>
+          <w:r>
+            <w:rPr>
+              <w:noProof/>
+            </w:rPr>
+            <w:t>(Joseph Redmon, 2015)</w:t>
+          </w:r>
+          <w:r>
+            <w:fldChar w:fldCharType="end"/>
+          </w:r>
+        </w:sdtContent>
+      </w:sdt>
+      <w:r>
+        <w:t xml:space="preserve"> </w:t>
+      </w:r>
+      <w:r>
+        <w:t xml:space="preserve">YOLOv3 can provide a much better accuracy with a satisfying performance. </w:t>
+      </w:r>
+      <w:sdt>
+        <w:sdtPr>
+          <w:id w:val="1449196841"/>
+          <w:citation/>
+        </w:sdtPr>
+        <w:sdtContent>
+          <w:r>
+            <w:fldChar w:fldCharType="begin"/>
+          </w:r>
+          <w:r>
+            <w:instrText xml:space="preserve"> CITATION JRe18 \l 1033 </w:instrText>
+          </w:r>
+          <w:r>
+            <w:fldChar w:fldCharType="separate"/>
+          </w:r>
+          <w:r>
+            <w:rPr>
+              <w:noProof/>
+            </w:rPr>
+            <w:t>(J. Redmon, 2018)</w:t>
+          </w:r>
+          <w:r>
+            <w:fldChar w:fldCharType="end"/>
+          </w:r>
+        </w:sdtContent>
+      </w:sdt>
     </w:p>
     <w:p>
       <w:pPr>
@@ -4195,7 +4260,7 @@
         <w:ind w:firstLineChars="0"/>
         <w:outlineLvl w:val="2"/>
       </w:pPr>
-      <w:bookmarkStart w:id="21" w:name="_Toc528881981"/>
+      <w:bookmarkStart w:id="21" w:name="_Toc528917018"/>
       <w:r>
         <w:rPr>
           <w:rFonts w:hint="eastAsia"/>
@@ -4267,7 +4332,7 @@
         <w:ind w:firstLineChars="0"/>
         <w:outlineLvl w:val="2"/>
       </w:pPr>
-      <w:bookmarkStart w:id="22" w:name="_Toc528881982"/>
+      <w:bookmarkStart w:id="22" w:name="_Toc528917019"/>
       <w:r>
         <w:rPr>
           <w:rFonts w:hint="eastAsia"/>
@@ -4390,7 +4455,7 @@
     <w:p>
       <w:pPr>
         <w:pStyle w:val="a3"/>
-        <w:ind w:left="567" w:firstLineChars="0" w:firstLine="0"/>
+        <w:ind w:left="567" w:firstLineChars="0" w:firstLine="273"/>
       </w:pPr>
       <w:r>
         <w:rPr>
@@ -4462,7 +4527,7 @@
     <w:p>
       <w:pPr>
         <w:pStyle w:val="a3"/>
-        <w:ind w:left="567" w:firstLineChars="0" w:firstLine="0"/>
+        <w:ind w:left="567" w:firstLineChars="0" w:firstLine="273"/>
       </w:pPr>
       <w:r>
         <w:rPr>
@@ -4565,6 +4630,35 @@
         </w:rPr>
         <w:t xml:space="preserve"> spot to acquire medical support delivered by drone.</w:t>
       </w:r>
+      <w:r>
+        <w:t xml:space="preserve"> </w:t>
+      </w:r>
+      <w:sdt>
+        <w:sdtPr>
+          <w:id w:val="833650774"/>
+          <w:citation/>
+        </w:sdtPr>
+        <w:sdtContent>
+          <w:r>
+            <w:fldChar w:fldCharType="begin"/>
+          </w:r>
+          <w:r>
+            <w:instrText xml:space="preserve"> CITATION AprilTag \l 1033 </w:instrText>
+          </w:r>
+          <w:r>
+            <w:fldChar w:fldCharType="separate"/>
+          </w:r>
+          <w:r>
+            <w:rPr>
+              <w:noProof/>
+            </w:rPr>
+            <w:t>(Olson, 2011)</w:t>
+          </w:r>
+          <w:r>
+            <w:fldChar w:fldCharType="end"/>
+          </w:r>
+        </w:sdtContent>
+      </w:sdt>
     </w:p>
     <w:p>
       <w:pPr>
@@ -4582,7 +4676,7 @@
         <w:ind w:firstLineChars="0"/>
         <w:outlineLvl w:val="1"/>
       </w:pPr>
-      <w:bookmarkStart w:id="23" w:name="_Toc528881983"/>
+      <w:bookmarkStart w:id="23" w:name="_Toc528917020"/>
       <w:r>
         <w:rPr>
           <w:rFonts w:hint="eastAsia"/>
@@ -4622,7 +4716,7 @@
     <w:p>
       <w:pPr>
         <w:pStyle w:val="a3"/>
-        <w:ind w:left="425" w:firstLineChars="0" w:firstLine="0"/>
+        <w:ind w:left="425" w:firstLineChars="0" w:firstLine="415"/>
       </w:pPr>
       <w:r>
         <w:rPr>
@@ -4644,47 +4738,41 @@
         <w:rPr>
           <w:rFonts w:hint="eastAsia"/>
         </w:rPr>
-        <w:t xml:space="preserve">more safe and </w:t>
+        <w:t>more safe and stable</w:t>
+      </w:r>
+      <w:proofErr w:type="gramEnd"/>
+      <w:r>
+        <w:rPr>
+          <w:rFonts w:hint="eastAsia"/>
+        </w:rPr>
+        <w:t>.</w:t>
+      </w:r>
+      <w:r>
+        <w:t xml:space="preserve"> </w:t>
+      </w:r>
+      <w:r>
+        <w:rPr>
+          <w:rFonts w:hint="eastAsia"/>
+        </w:rPr>
+        <w:t>In addition</w:t>
+      </w:r>
+      <w:r>
+        <w:t xml:space="preserve">, </w:t>
+      </w:r>
+      <w:r>
+        <w:rPr>
+          <w:rFonts w:hint="eastAsia"/>
+        </w:rPr>
+        <w:t>DJI provides a mature development toolkit for drone controlling</w:t>
+      </w:r>
+      <w:r>
+        <w:t xml:space="preserve">, </w:t>
       </w:r>
       <w:r>
         <w:rPr>
           <w:rFonts w:hint="eastAsia"/>
         </w:rPr>
         <w:lastRenderedPageBreak/>
-        <w:t>stable</w:t>
-      </w:r>
-      <w:proofErr w:type="gramEnd"/>
-      <w:r>
-        <w:rPr>
-          <w:rFonts w:hint="eastAsia"/>
-        </w:rPr>
-        <w:t>.</w:t>
-      </w:r>
-      <w:r>
-        <w:t xml:space="preserve"> </w:t>
-      </w:r>
-      <w:r>
-        <w:rPr>
-          <w:rFonts w:hint="eastAsia"/>
-        </w:rPr>
-        <w:t>In addition</w:t>
-      </w:r>
-      <w:r>
-        <w:t xml:space="preserve">, </w:t>
-      </w:r>
-      <w:r>
-        <w:rPr>
-          <w:rFonts w:hint="eastAsia"/>
-        </w:rPr>
-        <w:t>DJI provides a mature development toolkit for drone controlling</w:t>
-      </w:r>
-      <w:r>
-        <w:t xml:space="preserve">, </w:t>
-      </w:r>
-      <w:r>
-        <w:rPr>
-          <w:rFonts w:hint="eastAsia"/>
-        </w:rPr>
         <w:t>which will allow us to focus more on our application</w:t>
       </w:r>
       <w:r>
@@ -4719,7 +4807,7 @@
     <w:p>
       <w:pPr>
         <w:pStyle w:val="a3"/>
-        <w:ind w:left="425" w:firstLineChars="0" w:firstLine="0"/>
+        <w:ind w:left="425" w:firstLineChars="0" w:firstLine="415"/>
       </w:pPr>
       <w:r>
         <w:rPr>
@@ -4838,7 +4926,7 @@
         <w:ind w:firstLineChars="0"/>
         <w:outlineLvl w:val="1"/>
       </w:pPr>
-      <w:bookmarkStart w:id="24" w:name="_Toc528881984"/>
+      <w:bookmarkStart w:id="24" w:name="_Toc528917021"/>
       <w:r>
         <w:rPr>
           <w:rFonts w:hint="eastAsia"/>
@@ -5129,7 +5217,7 @@
         <w:ind w:firstLineChars="0"/>
         <w:outlineLvl w:val="1"/>
       </w:pPr>
-      <w:bookmarkStart w:id="25" w:name="_Toc528881985"/>
+      <w:bookmarkStart w:id="25" w:name="_Toc528917022"/>
       <w:r>
         <w:rPr>
           <w:rFonts w:hint="eastAsia"/>
@@ -5384,6 +5472,18 @@
       <w:pPr>
         <w:pStyle w:val="a3"/>
         <w:ind w:left="425" w:firstLineChars="0" w:firstLine="415"/>
+      </w:pPr>
+    </w:p>
+    <w:p>
+      <w:pPr>
+        <w:pStyle w:val="a3"/>
+        <w:ind w:left="425" w:firstLineChars="0" w:firstLine="415"/>
+      </w:pPr>
+    </w:p>
+    <w:p>
+      <w:pPr>
+        <w:pStyle w:val="a3"/>
+        <w:ind w:left="425" w:firstLineChars="0" w:firstLine="415"/>
         <w:rPr>
           <w:rFonts w:hint="eastAsia"/>
         </w:rPr>
@@ -5392,11 +5492,8 @@
     <w:p>
       <w:pPr>
         <w:pStyle w:val="2"/>
-        <w:rPr>
-          <w:rFonts w:hint="eastAsia"/>
-        </w:rPr>
-      </w:pPr>
-      <w:bookmarkStart w:id="26" w:name="_Toc528881986"/>
+      </w:pPr>
+      <w:bookmarkStart w:id="26" w:name="_Toc528917023"/>
       <w:r>
         <w:rPr>
           <w:rFonts w:hint="eastAsia"/>
@@ -5507,9 +5604,6 @@
             <w:pPr>
               <w:pStyle w:val="a3"/>
               <w:ind w:firstLineChars="0" w:firstLine="0"/>
-              <w:rPr>
-                <w:rFonts w:hint="eastAsia"/>
-              </w:rPr>
             </w:pPr>
             <w:r>
               <w:rPr>
@@ -5532,9 +5626,6 @@
             <w:pPr>
               <w:pStyle w:val="a3"/>
               <w:ind w:firstLineChars="0" w:firstLine="0"/>
-              <w:rPr>
-                <w:rFonts w:hint="eastAsia"/>
-              </w:rPr>
             </w:pPr>
             <w:r>
               <w:rPr>
@@ -5561,9 +5652,6 @@
             <w:pPr>
               <w:pStyle w:val="a3"/>
               <w:ind w:firstLineChars="0" w:firstLine="0"/>
-              <w:rPr>
-                <w:rFonts w:hint="eastAsia"/>
-              </w:rPr>
             </w:pPr>
           </w:p>
         </w:tc>
@@ -5575,9 +5663,6 @@
             <w:pPr>
               <w:pStyle w:val="a3"/>
               <w:ind w:firstLineChars="0" w:firstLine="0"/>
-              <w:rPr>
-                <w:rFonts w:hint="eastAsia"/>
-              </w:rPr>
             </w:pPr>
             <w:r>
               <w:rPr>
@@ -5599,9 +5684,6 @@
             <w:pPr>
               <w:pStyle w:val="a3"/>
               <w:ind w:firstLineChars="0" w:firstLine="0"/>
-              <w:rPr>
-                <w:rFonts w:hint="eastAsia"/>
-              </w:rPr>
             </w:pPr>
           </w:p>
         </w:tc>
@@ -5619,9 +5701,6 @@
             <w:pPr>
               <w:pStyle w:val="a3"/>
               <w:ind w:firstLineChars="0" w:firstLine="0"/>
-              <w:rPr>
-                <w:rFonts w:hint="eastAsia"/>
-              </w:rPr>
             </w:pPr>
           </w:p>
         </w:tc>
@@ -5633,9 +5712,6 @@
             <w:pPr>
               <w:pStyle w:val="a3"/>
               <w:ind w:firstLineChars="0" w:firstLine="0"/>
-              <w:rPr>
-                <w:rFonts w:hint="eastAsia"/>
-              </w:rPr>
             </w:pPr>
             <w:r>
               <w:rPr>
@@ -5657,9 +5733,6 @@
             <w:pPr>
               <w:pStyle w:val="a3"/>
               <w:ind w:firstLineChars="0" w:firstLine="0"/>
-              <w:rPr>
-                <w:rFonts w:hint="eastAsia"/>
-              </w:rPr>
             </w:pPr>
           </w:p>
         </w:tc>
@@ -5677,9 +5750,6 @@
             <w:pPr>
               <w:pStyle w:val="a3"/>
               <w:ind w:firstLineChars="0" w:firstLine="0"/>
-              <w:rPr>
-                <w:rFonts w:hint="eastAsia"/>
-              </w:rPr>
             </w:pPr>
           </w:p>
         </w:tc>
@@ -5691,9 +5761,6 @@
             <w:pPr>
               <w:pStyle w:val="a3"/>
               <w:ind w:firstLineChars="0" w:firstLine="0"/>
-              <w:rPr>
-                <w:rFonts w:hint="eastAsia"/>
-              </w:rPr>
             </w:pPr>
             <w:r>
               <w:rPr>
@@ -5715,9 +5782,6 @@
             <w:pPr>
               <w:pStyle w:val="a3"/>
               <w:ind w:firstLineChars="0" w:firstLine="0"/>
-              <w:rPr>
-                <w:rFonts w:hint="eastAsia"/>
-              </w:rPr>
             </w:pPr>
           </w:p>
         </w:tc>
@@ -5735,9 +5799,6 @@
             <w:pPr>
               <w:pStyle w:val="a3"/>
               <w:ind w:firstLineChars="0" w:firstLine="0"/>
-              <w:rPr>
-                <w:rFonts w:hint="eastAsia"/>
-              </w:rPr>
             </w:pPr>
           </w:p>
         </w:tc>
@@ -5749,9 +5810,6 @@
             <w:pPr>
               <w:pStyle w:val="a3"/>
               <w:ind w:firstLineChars="0" w:firstLine="0"/>
-              <w:rPr>
-                <w:rFonts w:hint="eastAsia"/>
-              </w:rPr>
             </w:pPr>
             <w:r>
               <w:rPr>
@@ -5773,9 +5831,6 @@
             <w:pPr>
               <w:pStyle w:val="a3"/>
               <w:ind w:firstLineChars="0" w:firstLine="0"/>
-              <w:rPr>
-                <w:rFonts w:hint="eastAsia"/>
-              </w:rPr>
             </w:pPr>
           </w:p>
         </w:tc>
@@ -5793,9 +5848,6 @@
             <w:pPr>
               <w:pStyle w:val="a3"/>
               <w:ind w:firstLineChars="0" w:firstLine="0"/>
-              <w:rPr>
-                <w:rFonts w:hint="eastAsia"/>
-              </w:rPr>
             </w:pPr>
           </w:p>
         </w:tc>
@@ -5807,9 +5859,6 @@
             <w:pPr>
               <w:pStyle w:val="a3"/>
               <w:ind w:firstLineChars="0" w:firstLine="0"/>
-              <w:rPr>
-                <w:rFonts w:hint="eastAsia"/>
-              </w:rPr>
             </w:pPr>
             <w:r>
               <w:rPr>
@@ -5831,9 +5880,6 @@
             <w:pPr>
               <w:pStyle w:val="a3"/>
               <w:ind w:firstLineChars="0" w:firstLine="0"/>
-              <w:rPr>
-                <w:rFonts w:hint="eastAsia"/>
-              </w:rPr>
             </w:pPr>
           </w:p>
         </w:tc>
@@ -5851,9 +5897,6 @@
             <w:pPr>
               <w:pStyle w:val="a3"/>
               <w:ind w:firstLineChars="0" w:firstLine="0"/>
-              <w:rPr>
-                <w:rFonts w:hint="eastAsia"/>
-              </w:rPr>
             </w:pPr>
           </w:p>
         </w:tc>
@@ -5865,9 +5908,6 @@
             <w:pPr>
               <w:pStyle w:val="a3"/>
               <w:ind w:firstLineChars="0" w:firstLine="0"/>
-              <w:rPr>
-                <w:rFonts w:hint="eastAsia"/>
-              </w:rPr>
             </w:pPr>
             <w:r>
               <w:rPr>
@@ -5889,9 +5929,6 @@
             <w:pPr>
               <w:pStyle w:val="a3"/>
               <w:ind w:firstLineChars="0" w:firstLine="0"/>
-              <w:rPr>
-                <w:rFonts w:hint="eastAsia"/>
-              </w:rPr>
             </w:pPr>
           </w:p>
         </w:tc>
@@ -5909,9 +5946,6 @@
             <w:pPr>
               <w:pStyle w:val="a3"/>
               <w:ind w:firstLineChars="0" w:firstLine="0"/>
-              <w:rPr>
-                <w:rFonts w:hint="eastAsia"/>
-              </w:rPr>
             </w:pPr>
           </w:p>
         </w:tc>
@@ -5923,9 +5957,6 @@
             <w:pPr>
               <w:pStyle w:val="a3"/>
               <w:ind w:firstLineChars="0" w:firstLine="0"/>
-              <w:rPr>
-                <w:rFonts w:hint="eastAsia"/>
-              </w:rPr>
             </w:pPr>
             <w:r>
               <w:rPr>
@@ -5947,9 +5978,6 @@
             <w:pPr>
               <w:pStyle w:val="a3"/>
               <w:ind w:firstLineChars="0" w:firstLine="0"/>
-              <w:rPr>
-                <w:rFonts w:hint="eastAsia"/>
-              </w:rPr>
             </w:pPr>
           </w:p>
         </w:tc>
@@ -5967,9 +5995,6 @@
             <w:pPr>
               <w:pStyle w:val="a3"/>
               <w:ind w:firstLineChars="0" w:firstLine="0"/>
-              <w:rPr>
-                <w:rFonts w:hint="eastAsia"/>
-              </w:rPr>
             </w:pPr>
           </w:p>
         </w:tc>
@@ -5981,9 +6006,6 @@
             <w:pPr>
               <w:pStyle w:val="a3"/>
               <w:ind w:firstLineChars="0" w:firstLine="0"/>
-              <w:rPr>
-                <w:rFonts w:hint="eastAsia"/>
-              </w:rPr>
             </w:pPr>
             <w:r>
               <w:rPr>
@@ -6005,9 +6027,6 @@
             <w:pPr>
               <w:pStyle w:val="a3"/>
               <w:ind w:firstLineChars="0" w:firstLine="0"/>
-              <w:rPr>
-                <w:rFonts w:hint="eastAsia"/>
-              </w:rPr>
             </w:pPr>
           </w:p>
         </w:tc>
@@ -6025,9 +6044,6 @@
             <w:pPr>
               <w:pStyle w:val="a3"/>
               <w:ind w:firstLineChars="0" w:firstLine="0"/>
-              <w:rPr>
-                <w:rFonts w:hint="eastAsia"/>
-              </w:rPr>
             </w:pPr>
           </w:p>
         </w:tc>
@@ -6039,9 +6055,6 @@
             <w:pPr>
               <w:pStyle w:val="a3"/>
               <w:ind w:firstLineChars="0" w:firstLine="0"/>
-              <w:rPr>
-                <w:rFonts w:hint="eastAsia"/>
-              </w:rPr>
             </w:pPr>
             <w:r>
               <w:rPr>
@@ -6063,9 +6076,6 @@
             <w:pPr>
               <w:pStyle w:val="a3"/>
               <w:ind w:firstLineChars="0" w:firstLine="0"/>
-              <w:rPr>
-                <w:rFonts w:hint="eastAsia"/>
-              </w:rPr>
             </w:pPr>
           </w:p>
         </w:tc>
@@ -6083,9 +6093,6 @@
             <w:pPr>
               <w:pStyle w:val="a3"/>
               <w:ind w:firstLineChars="0" w:firstLine="0"/>
-              <w:rPr>
-                <w:rFonts w:hint="eastAsia"/>
-              </w:rPr>
             </w:pPr>
           </w:p>
         </w:tc>
@@ -6097,9 +6104,6 @@
             <w:pPr>
               <w:pStyle w:val="a3"/>
               <w:ind w:firstLineChars="0" w:firstLine="0"/>
-              <w:rPr>
-                <w:rFonts w:hint="eastAsia"/>
-              </w:rPr>
             </w:pPr>
             <w:r>
               <w:rPr>
@@ -6121,9 +6125,6 @@
             <w:pPr>
               <w:pStyle w:val="a3"/>
               <w:ind w:firstLineChars="0" w:firstLine="0"/>
-              <w:rPr>
-                <w:rFonts w:hint="eastAsia"/>
-              </w:rPr>
             </w:pPr>
           </w:p>
         </w:tc>
@@ -6141,9 +6142,6 @@
             <w:pPr>
               <w:pStyle w:val="a3"/>
               <w:ind w:firstLineChars="0" w:firstLine="0"/>
-              <w:rPr>
-                <w:rFonts w:hint="eastAsia"/>
-              </w:rPr>
             </w:pPr>
           </w:p>
         </w:tc>
@@ -6155,9 +6153,6 @@
             <w:pPr>
               <w:pStyle w:val="a3"/>
               <w:ind w:firstLineChars="0" w:firstLine="0"/>
-              <w:rPr>
-                <w:rFonts w:hint="eastAsia"/>
-              </w:rPr>
             </w:pPr>
             <w:r>
               <w:rPr>
@@ -6179,9 +6174,6 @@
             <w:pPr>
               <w:pStyle w:val="a3"/>
               <w:ind w:firstLineChars="0" w:firstLine="0"/>
-              <w:rPr>
-                <w:rFonts w:hint="eastAsia"/>
-              </w:rPr>
             </w:pPr>
           </w:p>
         </w:tc>
@@ -6278,177 +6270,10 @@
           </w:p>
         </w:tc>
       </w:tr>
-      <w:tr>
-        <w:trPr>
-          <w:trHeight w:val="590"/>
-        </w:trPr>
-        <w:tc>
-          <w:tcPr>
-            <w:tcW w:w="4537" w:type="dxa"/>
-            <w:gridSpan w:val="2"/>
-          </w:tcPr>
-          <w:p>
-            <w:pPr>
-              <w:pStyle w:val="a3"/>
-              <w:ind w:firstLineChars="0" w:firstLine="0"/>
-            </w:pPr>
-            <w:r>
-              <w:rPr>
-                <w:rFonts w:hint="eastAsia"/>
-              </w:rPr>
-              <w:t>D</w:t>
-            </w:r>
-            <w:r>
-              <w:t xml:space="preserve">JI </w:t>
-            </w:r>
-            <w:proofErr w:type="spellStart"/>
-            <w:proofErr w:type="gramStart"/>
-            <w:r>
-              <w:t>LightBridge</w:t>
-            </w:r>
-            <w:proofErr w:type="spellEnd"/>
-            <w:r>
-              <w:t>(</w:t>
-            </w:r>
-            <w:proofErr w:type="gramEnd"/>
-            <w:r>
-              <w:t>Optional)</w:t>
-            </w:r>
-          </w:p>
-        </w:tc>
-        <w:tc>
-          <w:tcPr>
-            <w:tcW w:w="3386" w:type="dxa"/>
-          </w:tcPr>
-          <w:p>
-            <w:pPr>
-              <w:pStyle w:val="a3"/>
-              <w:ind w:firstLineChars="0" w:firstLine="0"/>
-            </w:pPr>
-            <w:r>
-              <w:rPr>
-                <w:rFonts w:hint="eastAsia"/>
-              </w:rPr>
-              <w:t>3</w:t>
-            </w:r>
-            <w:r>
-              <w:t>32</w:t>
-            </w:r>
-          </w:p>
-        </w:tc>
-      </w:tr>
-      <w:tr>
-        <w:trPr>
-          <w:trHeight w:val="590"/>
-        </w:trPr>
-        <w:tc>
-          <w:tcPr>
-            <w:tcW w:w="4537" w:type="dxa"/>
-            <w:gridSpan w:val="2"/>
-          </w:tcPr>
-          <w:p>
-            <w:pPr>
-              <w:pStyle w:val="a3"/>
-              <w:ind w:firstLineChars="0" w:firstLine="0"/>
-            </w:pPr>
-            <w:proofErr w:type="gramStart"/>
-            <w:r>
-              <w:rPr>
-                <w:rFonts w:hint="eastAsia"/>
-              </w:rPr>
-              <w:t>S</w:t>
-            </w:r>
-            <w:r>
-              <w:t>um(</w:t>
-            </w:r>
-            <w:proofErr w:type="gramEnd"/>
-            <w:r>
-              <w:t>With Optional)</w:t>
-            </w:r>
-          </w:p>
-        </w:tc>
-        <w:tc>
-          <w:tcPr>
-            <w:tcW w:w="3386" w:type="dxa"/>
-          </w:tcPr>
-          <w:p>
-            <w:pPr>
-              <w:pStyle w:val="a3"/>
-              <w:ind w:firstLineChars="0" w:firstLine="0"/>
-            </w:pPr>
-            <w:r>
-              <w:rPr>
-                <w:rFonts w:hint="eastAsia"/>
-              </w:rPr>
-              <w:t>7</w:t>
-            </w:r>
-            <w:r>
-              <w:t>60</w:t>
-            </w:r>
-          </w:p>
-        </w:tc>
-      </w:tr>
     </w:tbl>
     <w:p>
       <w:pPr>
         <w:rPr>
-          <w:b/>
-        </w:rPr>
-      </w:pPr>
-    </w:p>
-    <w:p>
-      <w:pPr>
-        <w:rPr>
-          <w:b/>
-        </w:rPr>
-      </w:pPr>
-    </w:p>
-    <w:p>
-      <w:pPr>
-        <w:rPr>
-          <w:b/>
-        </w:rPr>
-      </w:pPr>
-    </w:p>
-    <w:p>
-      <w:pPr>
-        <w:rPr>
-          <w:b/>
-        </w:rPr>
-      </w:pPr>
-    </w:p>
-    <w:p>
-      <w:pPr>
-        <w:rPr>
-          <w:b/>
-        </w:rPr>
-      </w:pPr>
-    </w:p>
-    <w:p>
-      <w:pPr>
-        <w:rPr>
-          <w:b/>
-        </w:rPr>
-      </w:pPr>
-    </w:p>
-    <w:p>
-      <w:pPr>
-        <w:rPr>
-          <w:b/>
-        </w:rPr>
-      </w:pPr>
-    </w:p>
-    <w:p>
-      <w:pPr>
-        <w:rPr>
-          <w:b/>
-        </w:rPr>
-      </w:pPr>
-    </w:p>
-    <w:p>
-      <w:pPr>
-        <w:rPr>
-          <w:rFonts w:hint="eastAsia"/>
           <w:b/>
         </w:rPr>
       </w:pPr>
@@ -6457,9 +6282,65 @@
     </w:p>
     <w:p>
       <w:pPr>
+        <w:rPr>
+          <w:b/>
+        </w:rPr>
+      </w:pPr>
+    </w:p>
+    <w:p>
+      <w:pPr>
+        <w:rPr>
+          <w:b/>
+        </w:rPr>
+      </w:pPr>
+    </w:p>
+    <w:p>
+      <w:pPr>
+        <w:rPr>
+          <w:b/>
+        </w:rPr>
+      </w:pPr>
+    </w:p>
+    <w:p>
+      <w:pPr>
+        <w:rPr>
+          <w:b/>
+        </w:rPr>
+      </w:pPr>
+    </w:p>
+    <w:p>
+      <w:pPr>
+        <w:rPr>
+          <w:b/>
+        </w:rPr>
+      </w:pPr>
+    </w:p>
+    <w:p>
+      <w:pPr>
+        <w:rPr>
+          <w:b/>
+        </w:rPr>
+      </w:pPr>
+    </w:p>
+    <w:p>
+      <w:pPr>
+        <w:rPr>
+          <w:b/>
+        </w:rPr>
+      </w:pPr>
+    </w:p>
+    <w:p>
+      <w:pPr>
+        <w:rPr>
+          <w:b/>
+        </w:rPr>
+      </w:pPr>
+    </w:p>
+    <w:p>
+      <w:pPr>
         <w:pStyle w:val="2"/>
       </w:pPr>
-      <w:bookmarkStart w:id="28" w:name="_Toc528881987"/>
+      <w:bookmarkStart w:id="28" w:name="_Toc528917024"/>
       <w:r>
         <w:rPr>
           <w:rFonts w:hint="eastAsia"/>
@@ -9663,9 +9544,6 @@
       <w:pPr>
         <w:pStyle w:val="a3"/>
         <w:ind w:left="425" w:firstLineChars="0" w:firstLine="0"/>
-        <w:rPr>
-          <w:rFonts w:hint="eastAsia"/>
-        </w:rPr>
       </w:pPr>
     </w:p>
     <w:p>
@@ -9674,7 +9552,7 @@
         <w:ind w:left="425" w:firstLineChars="0" w:firstLine="0"/>
         <w:outlineLvl w:val="1"/>
       </w:pPr>
-      <w:bookmarkStart w:id="29" w:name="_Toc528881988"/>
+      <w:bookmarkStart w:id="29" w:name="_Toc528917025"/>
       <w:r>
         <w:rPr>
           <w:rFonts w:hint="eastAsia"/>
@@ -9740,27 +9618,235 @@
         </w:drawing>
       </w:r>
     </w:p>
-    <w:p>
-      <w:pPr>
-        <w:pStyle w:val="2"/>
-      </w:pPr>
-      <w:bookmarkStart w:id="30" w:name="_Toc528881989"/>
-      <w:r>
-        <w:rPr>
-          <w:rFonts w:hint="eastAsia"/>
-        </w:rPr>
-        <w:lastRenderedPageBreak/>
-        <w:t>R</w:t>
-      </w:r>
-      <w:r>
-        <w:t>eferences</w:t>
-      </w:r>
-      <w:bookmarkEnd w:id="30"/>
-    </w:p>
+    <w:bookmarkStart w:id="30" w:name="_Toc528917026" w:displacedByCustomXml="next"/>
+    <w:sdt>
+      <w:sdtPr>
+        <w:rPr>
+          <w:lang w:val="zh-CN"/>
+        </w:rPr>
+        <w:id w:val="-1485932603"/>
+        <w:docPartObj>
+          <w:docPartGallery w:val="Bibliographies"/>
+          <w:docPartUnique/>
+        </w:docPartObj>
+      </w:sdtPr>
+      <w:sdtEndPr>
+        <w:rPr>
+          <w:b w:val="0"/>
+          <w:bCs w:val="0"/>
+          <w:kern w:val="2"/>
+          <w:sz w:val="21"/>
+          <w:szCs w:val="22"/>
+          <w:lang w:val="en-US"/>
+        </w:rPr>
+      </w:sdtEndPr>
+      <w:sdtContent>
+        <w:p>
+          <w:pPr>
+            <w:pStyle w:val="1"/>
+            <w:rPr>
+              <w:rStyle w:val="20"/>
+              <w:b/>
+            </w:rPr>
+          </w:pPr>
+          <w:r>
+            <w:rPr>
+              <w:rStyle w:val="20"/>
+              <w:rFonts w:hint="eastAsia"/>
+              <w:b/>
+            </w:rPr>
+            <w:t>R</w:t>
+          </w:r>
+          <w:r>
+            <w:rPr>
+              <w:rStyle w:val="20"/>
+              <w:b/>
+            </w:rPr>
+            <w:t>eferences</w:t>
+          </w:r>
+          <w:bookmarkEnd w:id="30"/>
+        </w:p>
+        <w:sdt>
+          <w:sdtPr>
+            <w:id w:val="-573587230"/>
+            <w:bibliography/>
+          </w:sdtPr>
+          <w:sdtContent>
+            <w:p>
+              <w:pPr>
+                <w:pStyle w:val="ad"/>
+                <w:ind w:left="720" w:hanging="720"/>
+                <w:rPr>
+                  <w:noProof/>
+                </w:rPr>
+              </w:pPr>
+              <w:r>
+                <w:fldChar w:fldCharType="begin"/>
+              </w:r>
+              <w:r>
+                <w:instrText>BIBLIOGRAPHY</w:instrText>
+              </w:r>
+              <w:r>
+                <w:fldChar w:fldCharType="separate"/>
+              </w:r>
+              <w:r>
+                <w:rPr>
+                  <w:rFonts w:hint="eastAsia"/>
+                  <w:noProof/>
+                </w:rPr>
+                <w:t>DJI Company. (2018年9月4日). Mobile SDK Introduction. 检索来源: DJI Developer: http://developer.dji.com/mobile-sdk/documentation/introduction/mobile_sdk_introduction.html</w:t>
+              </w:r>
+            </w:p>
+            <w:p>
+              <w:pPr>
+                <w:rPr>
+                  <w:rFonts w:hint="eastAsia"/>
+                </w:rPr>
+              </w:pPr>
+            </w:p>
+            <w:p>
+              <w:pPr>
+                <w:pStyle w:val="ad"/>
+                <w:ind w:left="720" w:hanging="720"/>
+                <w:rPr>
+                  <w:noProof/>
+                </w:rPr>
+              </w:pPr>
+              <w:r>
+                <w:rPr>
+                  <w:noProof/>
+                </w:rPr>
+                <w:t>J. Redmon, A. F. (2018). Yolov3: An incremental improvement.</w:t>
+              </w:r>
+            </w:p>
+            <w:p>
+              <w:pPr>
+                <w:rPr>
+                  <w:rFonts w:hint="eastAsia"/>
+                </w:rPr>
+              </w:pPr>
+            </w:p>
+            <w:p>
+              <w:pPr>
+                <w:pStyle w:val="ad"/>
+                <w:ind w:left="720" w:hanging="720"/>
+                <w:rPr>
+                  <w:noProof/>
+                </w:rPr>
+              </w:pPr>
+              <w:r>
+                <w:rPr>
+                  <w:noProof/>
+                </w:rPr>
+                <w:t xml:space="preserve">Joseph Redmon, S. D. (2015). You Only Look Once: Unified, Real-Time Object Detection. </w:t>
+              </w:r>
+              <w:r>
+                <w:rPr>
+                  <w:i/>
+                  <w:iCs/>
+                  <w:noProof/>
+                </w:rPr>
+                <w:t>The IEEE Conference on Computer Vision and Pattern Recognition (CVPR)</w:t>
+              </w:r>
+              <w:r>
+                <w:rPr>
+                  <w:noProof/>
+                </w:rPr>
+                <w:t xml:space="preserve"> (pp. 779-788). CVPR 2016.</w:t>
+              </w:r>
+            </w:p>
+            <w:p>
+              <w:pPr>
+                <w:rPr>
+                  <w:rFonts w:hint="eastAsia"/>
+                </w:rPr>
+              </w:pPr>
+            </w:p>
+            <w:p>
+              <w:pPr>
+                <w:pStyle w:val="ad"/>
+                <w:ind w:left="720" w:hanging="720"/>
+                <w:rPr>
+                  <w:noProof/>
+                </w:rPr>
+              </w:pPr>
+              <w:r>
+                <w:rPr>
+                  <w:noProof/>
+                </w:rPr>
+                <w:t xml:space="preserve">Olson, E. (2011). AprilTag: A robust and flexible visual fiducial system. </w:t>
+              </w:r>
+              <w:r>
+                <w:rPr>
+                  <w:i/>
+                  <w:iCs/>
+                  <w:noProof/>
+                </w:rPr>
+                <w:t>Proceedings of the IEEE International Conference on Robotics and Automation (ICRA)</w:t>
+              </w:r>
+              <w:r>
+                <w:rPr>
+                  <w:noProof/>
+                </w:rPr>
+                <w:t>.</w:t>
+              </w:r>
+            </w:p>
+            <w:p>
+              <w:pPr>
+                <w:rPr>
+                  <w:rFonts w:hint="eastAsia"/>
+                </w:rPr>
+              </w:pPr>
+            </w:p>
+            <w:p>
+              <w:pPr>
+                <w:pStyle w:val="ad"/>
+                <w:ind w:left="720" w:hanging="720"/>
+                <w:rPr>
+                  <w:noProof/>
+                </w:rPr>
+              </w:pPr>
+              <w:r>
+                <w:rPr>
+                  <w:noProof/>
+                </w:rPr>
+                <w:t xml:space="preserve">Wikipedia. (2018, 11 1). </w:t>
+              </w:r>
+              <w:r>
+                <w:rPr>
+                  <w:i/>
+                  <w:iCs/>
+                  <w:noProof/>
+                </w:rPr>
+                <w:t>DJI (company)</w:t>
+              </w:r>
+              <w:r>
+                <w:rPr>
+                  <w:noProof/>
+                </w:rPr>
+                <w:t>. Retrieved from Wikipedia: https://en.wikipedia.org/wiki/DJI_(company)</w:t>
+              </w:r>
+            </w:p>
+            <w:p>
+              <w:r>
+                <w:rPr>
+                  <w:b/>
+                  <w:bCs/>
+                </w:rPr>
+                <w:fldChar w:fldCharType="end"/>
+              </w:r>
+            </w:p>
+          </w:sdtContent>
+        </w:sdt>
+      </w:sdtContent>
+    </w:sdt>
     <w:p>
       <w:pPr>
         <w:pStyle w:val="a3"/>
         <w:ind w:left="425" w:firstLineChars="0" w:firstLine="0"/>
+        <w:rPr>
+          <w:rFonts w:hint="eastAsia"/>
+        </w:rPr>
       </w:pPr>
     </w:p>
     <w:p>
@@ -10907,6 +10993,14 @@
       <w:jc w:val="both"/>
     </w:pPr>
   </w:style>
+  <w:style w:type="paragraph" w:styleId="ad">
+    <w:name w:val="Bibliography"/>
+    <w:basedOn w:val="a"/>
+    <w:next w:val="a"/>
+    <w:uiPriority w:val="37"/>
+    <w:unhideWhenUsed/>
+    <w:rsid w:val="00E52BB8"/>
+  </w:style>
 </w:styles>
 </file>
 
@@ -11206,11 +11300,114 @@
 </file>
 
 <file path=customXml/item1.xml><?xml version="1.0" encoding="utf-8"?>
-<b:Sources xmlns:b="http://schemas.openxmlformats.org/officeDocument/2006/bibliography" xmlns="http://schemas.openxmlformats.org/officeDocument/2006/bibliography" SelectedStyle="\APASixthEditionOfficeOnline.xsl" StyleName="APA" Version="6"/>
+<b:Sources xmlns:b="http://schemas.openxmlformats.org/officeDocument/2006/bibliography" xmlns="http://schemas.openxmlformats.org/officeDocument/2006/bibliography" SelectedStyle="\APASixthEditionOfficeOnline.xsl" StyleName="APA" Version="6">
+  <b:Source>
+    <b:Tag>Wiki</b:Tag>
+    <b:SourceType>InternetSite</b:SourceType>
+    <b:Guid>{B5A29A1E-310A-4779-8AF2-D65E96F43B3D}</b:Guid>
+    <b:Title>DJI (company)</b:Title>
+    <b:Author>
+      <b:Author>
+        <b:NameList>
+          <b:Person>
+            <b:Last>Wikipedia</b:Last>
+          </b:Person>
+        </b:NameList>
+      </b:Author>
+    </b:Author>
+    <b:InternetSiteTitle>Wikipedia</b:InternetSiteTitle>
+    <b:URL>https://en.wikipedia.org/wiki/DJI_(company)</b:URL>
+    <b:LCID>en-US</b:LCID>
+    <b:Year>2018</b:Year>
+    <b:Month>11</b:Month>
+    <b:Day>1</b:Day>
+    <b:RefOrder>1</b:RefOrder>
+  </b:Source>
+  <b:Source>
+    <b:Tag>DJI18</b:Tag>
+    <b:SourceType>InternetSite</b:SourceType>
+    <b:Guid>{AAA5AD17-2B01-4915-B372-A3621579E6DA}</b:Guid>
+    <b:Author>
+      <b:Author>
+        <b:Corporate>DJI Company</b:Corporate>
+      </b:Author>
+    </b:Author>
+    <b:Title>Mobile SDK Introduction</b:Title>
+    <b:InternetSiteTitle>DJI Developer</b:InternetSiteTitle>
+    <b:Year>2018</b:Year>
+    <b:Month>9</b:Month>
+    <b:Day>4</b:Day>
+    <b:URL>http://developer.dji.com/mobile-sdk/documentation/introduction/mobile_sdk_introduction.html</b:URL>
+    <b:RefOrder>2</b:RefOrder>
+  </b:Source>
+  <b:Source>
+    <b:Tag>Yolo</b:Tag>
+    <b:SourceType>ConferenceProceedings</b:SourceType>
+    <b:Guid>{E788B026-6D3C-4BAC-96A4-E75DB3F13D54}</b:Guid>
+    <b:Title>You Only Look Once: Unified, Real-Time Object Detection</b:Title>
+    <b:Year>2015</b:Year>
+    <b:Author>
+      <b:Author>
+        <b:NameList>
+          <b:Person>
+            <b:Last>Joseph Redmon</b:Last>
+            <b:First>Santosh</b:First>
+            <b:Middle>Divvala, Ross Girshick, Ali Farhadi</b:Middle>
+          </b:Person>
+        </b:NameList>
+      </b:Author>
+    </b:Author>
+    <b:Pages>779-788</b:Pages>
+    <b:LCID>en-US</b:LCID>
+    <b:ConferenceName>The IEEE Conference on Computer Vision and Pattern Recognition (CVPR)</b:ConferenceName>
+    <b:Publisher>CVPR 2016</b:Publisher>
+    <b:RefOrder>3</b:RefOrder>
+  </b:Source>
+  <b:Source>
+    <b:Tag>JRe18</b:Tag>
+    <b:SourceType>JournalArticle</b:SourceType>
+    <b:Guid>{C45A6927-FC10-4CEA-8220-32EB1757C6CF}</b:Guid>
+    <b:Title>Yolov3: An incremental improvement</b:Title>
+    <b:Year>2018</b:Year>
+    <b:LCID>en-US</b:LCID>
+    <b:Author>
+      <b:Author>
+        <b:NameList>
+          <b:Person>
+            <b:Last>J. Redmon</b:Last>
+            <b:First>A.</b:First>
+            <b:Middle>Farhadi</b:Middle>
+          </b:Person>
+        </b:NameList>
+      </b:Author>
+    </b:Author>
+    <b:RefOrder>4</b:RefOrder>
+  </b:Source>
+  <b:Source>
+    <b:Tag>AprilTag</b:Tag>
+    <b:SourceType>JournalArticle</b:SourceType>
+    <b:Guid>{357490F9-62DD-4A4B-A8A1-5A7D3AF4338C}</b:Guid>
+    <b:Title>AprilTag: A robust and flexible visual fiducial system</b:Title>
+    <b:JournalName>Proceedings of the IEEE International Conference on Robotics and Automation (ICRA)</b:JournalName>
+    <b:Year>2011</b:Year>
+    <b:Author>
+      <b:Author>
+        <b:NameList>
+          <b:Person>
+            <b:Last>Olson</b:Last>
+            <b:First>Ed</b:First>
+          </b:Person>
+        </b:NameList>
+      </b:Author>
+    </b:Author>
+    <b:LCID>en-US</b:LCID>
+    <b:RefOrder>5</b:RefOrder>
+  </b:Source>
+</b:Sources>
 </file>
 
 <file path=customXml/itemProps1.xml><?xml version="1.0" encoding="utf-8"?>
-<ds:datastoreItem xmlns:ds="http://schemas.openxmlformats.org/officeDocument/2006/customXml" ds:itemID="{825992FD-FD63-406B-B7B3-C76F091C402D}">
+<ds:datastoreItem xmlns:ds="http://schemas.openxmlformats.org/officeDocument/2006/customXml" ds:itemID="{3260B8FB-BB95-4A3B-B8D0-411C421E04E7}">
   <ds:schemaRefs>
     <ds:schemaRef ds:uri="http://schemas.openxmlformats.org/officeDocument/2006/bibliography"/>
   </ds:schemaRefs>

</xml_diff>